<commit_message>
Résout des problèmes d'encodage
</commit_message>
<xml_diff>
--- a/python/import/ressources_v0.docx
+++ b/python/import/ressources_v0.docx
@@ -22305,19 +22305,7 @@
               <w:rPr>
                 <w:rFonts w:ascii="Calibri" w:eastAsia="Calibri" w:hAnsi="Calibri" w:cs="Calibri"/>
               </w:rPr>
-              <w:t>- AC0</w:t>
-            </w:r>
-            <w:r>
-              <w:rPr>
-                <w:rFonts w:ascii="Calibri" w:eastAsia="Calibri" w:hAnsi="Calibri" w:cs="Calibri"/>
-              </w:rPr>
-              <w:t>2</w:t>
-            </w:r>
-            <w:r>
-              <w:rPr>
-                <w:rFonts w:ascii="Calibri" w:eastAsia="Calibri" w:hAnsi="Calibri" w:cs="Calibri"/>
-              </w:rPr>
-              <w:t>12|</w:t>
+              <w:t>- AC0212|</w:t>
             </w:r>
             <w:r>
               <w:rPr>
@@ -42084,7 +42072,7 @@
               <w:rPr>
                 <w:rFonts w:ascii="Calibri" w:eastAsia="Calibri" w:hAnsi="Calibri" w:cs="Calibri"/>
               </w:rPr>
-              <w:t>Res-S2-PPP</w:t>
+              <w:t>R212</w:t>
             </w:r>
           </w:p>
         </w:tc>

</xml_diff>